<commit_message>
added notes on dynamic programming
</commit_message>
<xml_diff>
--- a/Algos Notes.docx
+++ b/Algos Notes.docx
@@ -3,8 +3,13 @@
 <w:document xmlns:wpc="http://schemas.microsoft.com/office/word/2010/wordprocessingCanvas" xmlns:mo="http://schemas.microsoft.com/office/mac/office/2008/main" xmlns:mc="http://schemas.openxmlformats.org/markup-compatibility/2006" xmlns:mv="urn:schemas-microsoft-com:mac:vml" xmlns:o="urn:schemas-microsoft-com:office:office" xmlns:r="http://schemas.openxmlformats.org/officeDocument/2006/relationships" xmlns:m="http://schemas.openxmlformats.org/officeDocument/2006/math" xmlns:v="urn:schemas-microsoft-com:vml" xmlns:wp14="http://schemas.microsoft.com/office/word/2010/wordprocessingDrawing" xmlns:wp="http://schemas.openxmlformats.org/drawingml/2006/wordprocessingDrawing" xmlns:w10="urn:schemas-microsoft-com:office:word" xmlns:w="http://schemas.openxmlformats.org/wordprocessingml/2006/main" xmlns:w14="http://schemas.microsoft.com/office/word/2010/wordml" xmlns:wpg="http://schemas.microsoft.com/office/word/2010/wordprocessingGroup" xmlns:wpi="http://schemas.microsoft.com/office/word/2010/wordprocessingInk" xmlns:wne="http://schemas.microsoft.com/office/word/2006/wordml" xmlns:wps="http://schemas.microsoft.com/office/word/2010/wordprocessingShape" mc:Ignorable="w14 wp14">
   <w:body>
     <w:p>
-      <w:r>
-        <w:t>Algos Notes</w:t>
+      <w:proofErr w:type="spellStart"/>
+      <w:r>
+        <w:t>Algos</w:t>
+      </w:r>
+      <w:proofErr w:type="spellEnd"/>
+      <w:r>
+        <w:t xml:space="preserve"> Notes</w:t>
       </w:r>
     </w:p>
     <w:p/>
@@ -80,8 +85,21 @@
         </w:numPr>
       </w:pPr>
       <w:r>
-        <w:t>Anagrams, numbers vs numbers squared, if numbers consist of same digits just in a different order, etc</w:t>
-      </w:r>
+        <w:t xml:space="preserve">Anagrams, numbers </w:t>
+      </w:r>
+      <w:proofErr w:type="spellStart"/>
+      <w:r>
+        <w:t>vs</w:t>
+      </w:r>
+      <w:proofErr w:type="spellEnd"/>
+      <w:r>
+        <w:t xml:space="preserve"> numbers squared, if numbers consist of same digits just in a different order, </w:t>
+      </w:r>
+      <w:proofErr w:type="spellStart"/>
+      <w:r>
+        <w:t>etc</w:t>
+      </w:r>
+      <w:proofErr w:type="spellEnd"/>
     </w:p>
     <w:p>
       <w:pPr>
@@ -174,8 +192,13 @@
         </w:numPr>
       </w:pPr>
       <w:r>
-        <w:t>Very useful for keeping track of a subset of data in an array/string etc</w:t>
-      </w:r>
+        <w:t xml:space="preserve">Very useful for keeping track of a subset of data in an array/string </w:t>
+      </w:r>
+      <w:proofErr w:type="spellStart"/>
+      <w:r>
+        <w:t>etc</w:t>
+      </w:r>
+      <w:proofErr w:type="spellEnd"/>
     </w:p>
     <w:p>
       <w:pPr>
@@ -319,19 +342,35 @@
         <w:t>Bubble Sort</w:t>
       </w:r>
       <w:r>
-        <w:t xml:space="preserve"> (O(n^2) worst case, O(n) best case)</w:t>
-      </w:r>
-    </w:p>
-    <w:p>
-      <w:pPr>
-        <w:pStyle w:val="ListParagraph"/>
-        <w:numPr>
-          <w:ilvl w:val="0"/>
-          <w:numId w:val="1"/>
-        </w:numPr>
-      </w:pPr>
-      <w:r>
-        <w:t xml:space="preserve">Start looping with a variable called i </w:t>
+        <w:t xml:space="preserve"> (</w:t>
+      </w:r>
+      <w:proofErr w:type="gramStart"/>
+      <w:r>
+        <w:t>O(</w:t>
+      </w:r>
+      <w:proofErr w:type="gramEnd"/>
+      <w:r>
+        <w:t>n^2) worst case, O(n) best case)</w:t>
+      </w:r>
+    </w:p>
+    <w:p>
+      <w:pPr>
+        <w:pStyle w:val="ListParagraph"/>
+        <w:numPr>
+          <w:ilvl w:val="0"/>
+          <w:numId w:val="1"/>
+        </w:numPr>
+      </w:pPr>
+      <w:r>
+        <w:t xml:space="preserve">Start looping with a variable called </w:t>
+      </w:r>
+      <w:proofErr w:type="spellStart"/>
+      <w:r>
+        <w:t>i</w:t>
+      </w:r>
+      <w:proofErr w:type="spellEnd"/>
+      <w:r>
+        <w:t xml:space="preserve"> </w:t>
       </w:r>
       <w:r>
         <w:t xml:space="preserve">from </w:t>
@@ -361,7 +400,28 @@
         </w:numPr>
       </w:pPr>
       <w:r>
-        <w:t>If arr[j] is greater than arr[j+1], swap those two values</w:t>
+        <w:t xml:space="preserve">If </w:t>
+      </w:r>
+      <w:proofErr w:type="spellStart"/>
+      <w:proofErr w:type="gramStart"/>
+      <w:r>
+        <w:t>arr</w:t>
+      </w:r>
+      <w:proofErr w:type="spellEnd"/>
+      <w:r>
+        <w:t>[</w:t>
+      </w:r>
+      <w:proofErr w:type="gramEnd"/>
+      <w:r>
+        <w:t xml:space="preserve">j] is greater than </w:t>
+      </w:r>
+      <w:proofErr w:type="spellStart"/>
+      <w:r>
+        <w:t>arr</w:t>
+      </w:r>
+      <w:proofErr w:type="spellEnd"/>
+      <w:r>
+        <w:t>[j+1], swap those two values</w:t>
       </w:r>
     </w:p>
     <w:p>
@@ -385,7 +445,15 @@
         </w:numPr>
       </w:pPr>
       <w:r>
-        <w:t>Can add noSwaps variable to check if any swaps were made this pass, and if not, then break out of the outer loop b/c we know we’re already sorted</w:t>
+        <w:t xml:space="preserve">Can add </w:t>
+      </w:r>
+      <w:proofErr w:type="spellStart"/>
+      <w:r>
+        <w:t>noSwaps</w:t>
+      </w:r>
+      <w:proofErr w:type="spellEnd"/>
+      <w:r>
+        <w:t xml:space="preserve"> variable to check if any swaps were made this pass, and if not, then break out of the outer loop b/c we know we’re already sorted</w:t>
       </w:r>
     </w:p>
     <w:p/>
@@ -399,8 +467,13 @@
       <w:r>
         <w:t xml:space="preserve"> (</w:t>
       </w:r>
-      <w:r>
-        <w:t>O(n^2) always</w:t>
+      <w:proofErr w:type="gramStart"/>
+      <w:r>
+        <w:t>O(</w:t>
+      </w:r>
+      <w:proofErr w:type="gramEnd"/>
+      <w:r>
+        <w:t>n^2) always</w:t>
       </w:r>
       <w:r>
         <w:t>, only good if you want to reduce you number of swaps</w:t>
@@ -492,8 +565,13 @@
       <w:r>
         <w:t xml:space="preserve"> (</w:t>
       </w:r>
-      <w:r>
-        <w:t>O(n^2) worst case, O(n) if data is almost all sorted</w:t>
+      <w:proofErr w:type="gramStart"/>
+      <w:r>
+        <w:t>O(</w:t>
+      </w:r>
+      <w:proofErr w:type="gramEnd"/>
+      <w:r>
+        <w:t>n^2) worst case, O(n) if data is almost all sorted</w:t>
       </w:r>
       <w:r>
         <w:t>)</w:t>
@@ -580,7 +658,15 @@
         <w:t>Merge Sort</w:t>
       </w:r>
       <w:r>
-        <w:t xml:space="preserve"> (O(n log(n)) time always, O(n) space)</w:t>
+        <w:t xml:space="preserve"> (</w:t>
+      </w:r>
+      <w:proofErr w:type="gramStart"/>
+      <w:r>
+        <w:t>O(</w:t>
+      </w:r>
+      <w:proofErr w:type="gramEnd"/>
+      <w:r>
+        <w:t>n log(n)) time always, O(n) space)</w:t>
       </w:r>
     </w:p>
     <w:p>
@@ -628,7 +714,36 @@
         <w:t>Quick Sort</w:t>
       </w:r>
       <w:r>
-        <w:t xml:space="preserve"> (O(nlog(n)) avg and best, O(n^2) worst [time], O(nlog(n)) [space])</w:t>
+        <w:t xml:space="preserve"> (</w:t>
+      </w:r>
+      <w:proofErr w:type="gramStart"/>
+      <w:r>
+        <w:t>O(</w:t>
+      </w:r>
+      <w:proofErr w:type="spellStart"/>
+      <w:proofErr w:type="gramEnd"/>
+      <w:r>
+        <w:t>nlog</w:t>
+      </w:r>
+      <w:proofErr w:type="spellEnd"/>
+      <w:r>
+        <w:t xml:space="preserve">(n)) </w:t>
+      </w:r>
+      <w:proofErr w:type="spellStart"/>
+      <w:r>
+        <w:t>avg</w:t>
+      </w:r>
+      <w:proofErr w:type="spellEnd"/>
+      <w:r>
+        <w:t xml:space="preserve"> and best, O(n^2) worst [time], O(</w:t>
+      </w:r>
+      <w:proofErr w:type="spellStart"/>
+      <w:r>
+        <w:t>nlog</w:t>
+      </w:r>
+      <w:proofErr w:type="spellEnd"/>
+      <w:r>
+        <w:t>(n)) [space])</w:t>
       </w:r>
     </w:p>
     <w:p>
@@ -688,7 +803,15 @@
         </w:numPr>
       </w:pPr>
       <w:r>
-        <w:t>In order to implement merge sortm it’s useful to first implement a function responsible for arranging elements in an array on either side of a pivot</w:t>
+        <w:t xml:space="preserve">In order to implement merge </w:t>
+      </w:r>
+      <w:proofErr w:type="spellStart"/>
+      <w:r>
+        <w:t>sortm</w:t>
+      </w:r>
+      <w:proofErr w:type="spellEnd"/>
+      <w:r>
+        <w:t xml:space="preserve"> it’s useful to first implement a function responsible for arranging elements in an array on either side of a pivot</w:t>
       </w:r>
     </w:p>
     <w:p>
@@ -808,8 +931,13 @@
         </w:numPr>
       </w:pPr>
       <w:r>
-        <w:t>Pivot Pseudocode</w:t>
-      </w:r>
+        <w:t xml:space="preserve">Pivot </w:t>
+      </w:r>
+      <w:proofErr w:type="spellStart"/>
+      <w:r>
+        <w:t>Pseudocode</w:t>
+      </w:r>
+      <w:proofErr w:type="spellEnd"/>
     </w:p>
     <w:p>
       <w:pPr>
@@ -880,7 +1008,15 @@
         </w:numPr>
       </w:pPr>
       <w:r>
-        <w:t>Swap the starting element (ie the pivot) with the pivot index</w:t>
+        <w:t>Swap the starting element (</w:t>
+      </w:r>
+      <w:proofErr w:type="spellStart"/>
+      <w:r>
+        <w:t>ie</w:t>
+      </w:r>
+      <w:proofErr w:type="spellEnd"/>
+      <w:r>
+        <w:t xml:space="preserve"> the pivot) with the pivot index</w:t>
       </w:r>
     </w:p>
     <w:p>
@@ -904,8 +1040,13 @@
         </w:numPr>
       </w:pPr>
       <w:r>
-        <w:t>Quicksort Pseudocode</w:t>
-      </w:r>
+        <w:t xml:space="preserve">Quicksort </w:t>
+      </w:r>
+      <w:proofErr w:type="spellStart"/>
+      <w:r>
+        <w:t>Pseudocode</w:t>
+      </w:r>
+      <w:proofErr w:type="spellEnd"/>
     </w:p>
     <w:p>
       <w:pPr>
@@ -928,19 +1069,43 @@
         </w:numPr>
       </w:pPr>
       <w:r>
-        <w:t>When the helper returns to you the updated pivot index, recursively call the pivot helper on the subarray to the left of that index, and the subarray to the right of that index</w:t>
-      </w:r>
-    </w:p>
-    <w:p>
-      <w:pPr>
-        <w:pStyle w:val="ListParagraph"/>
-        <w:numPr>
-          <w:ilvl w:val="1"/>
-          <w:numId w:val="1"/>
-        </w:numPr>
-      </w:pPr>
-      <w:r>
-        <w:t>Your base case occurs when you consider a subarray with less than 2 elements</w:t>
+        <w:t xml:space="preserve">When the helper returns to you the updated pivot index, recursively call the pivot helper on the </w:t>
+      </w:r>
+      <w:proofErr w:type="spellStart"/>
+      <w:r>
+        <w:t>subarray</w:t>
+      </w:r>
+      <w:proofErr w:type="spellEnd"/>
+      <w:r>
+        <w:t xml:space="preserve"> to the left of that index, and the </w:t>
+      </w:r>
+      <w:proofErr w:type="spellStart"/>
+      <w:r>
+        <w:t>subarray</w:t>
+      </w:r>
+      <w:proofErr w:type="spellEnd"/>
+      <w:r>
+        <w:t xml:space="preserve"> to the right of that index</w:t>
+      </w:r>
+    </w:p>
+    <w:p>
+      <w:pPr>
+        <w:pStyle w:val="ListParagraph"/>
+        <w:numPr>
+          <w:ilvl w:val="1"/>
+          <w:numId w:val="1"/>
+        </w:numPr>
+      </w:pPr>
+      <w:r>
+        <w:t xml:space="preserve">Your base case occurs when you consider a </w:t>
+      </w:r>
+      <w:proofErr w:type="spellStart"/>
+      <w:r>
+        <w:t>subarray</w:t>
+      </w:r>
+      <w:proofErr w:type="spellEnd"/>
+      <w:r>
+        <w:t xml:space="preserve"> with less than 2 elements</w:t>
       </w:r>
       <w:r>
         <w:t xml:space="preserve"> (where you start and end on you array are the same index)</w:t>
@@ -979,19 +1144,35 @@
         </w:numPr>
       </w:pPr>
       <w:r>
-        <w:t>Worst case would be if the pivot item you choose is always the minimum or maximum element in the array, b/c you’re not removing any items from pivot when you call it, for O(n^2)</w:t>
-      </w:r>
-    </w:p>
-    <w:p>
-      <w:pPr>
-        <w:pStyle w:val="ListParagraph"/>
-        <w:numPr>
-          <w:ilvl w:val="1"/>
-          <w:numId w:val="1"/>
-        </w:numPr>
-      </w:pPr>
-      <w:r>
-        <w:t>This is why choosing the first element is a bad idea, in case the array os already sorted</w:t>
+        <w:t xml:space="preserve">Worst case would be if the pivot item you choose is always the minimum or maximum element in the array, b/c you’re not removing any items from pivot when you call it, for </w:t>
+      </w:r>
+      <w:proofErr w:type="gramStart"/>
+      <w:r>
+        <w:t>O(</w:t>
+      </w:r>
+      <w:proofErr w:type="gramEnd"/>
+      <w:r>
+        <w:t>n^2)</w:t>
+      </w:r>
+    </w:p>
+    <w:p>
+      <w:pPr>
+        <w:pStyle w:val="ListParagraph"/>
+        <w:numPr>
+          <w:ilvl w:val="1"/>
+          <w:numId w:val="1"/>
+        </w:numPr>
+      </w:pPr>
+      <w:r>
+        <w:t xml:space="preserve">This is why choosing the first element is a bad idea, in case the array </w:t>
+      </w:r>
+      <w:proofErr w:type="spellStart"/>
+      <w:r>
+        <w:t>os</w:t>
+      </w:r>
+      <w:proofErr w:type="spellEnd"/>
+      <w:r>
+        <w:t xml:space="preserve"> already sorted</w:t>
       </w:r>
     </w:p>
     <w:p>
@@ -1032,19 +1213,40 @@
         </w:numPr>
       </w:pPr>
       <w:r>
-        <w:t>Not a direct comparison algorithm like all of the other ones we’ve do so far!</w:t>
-      </w:r>
-    </w:p>
-    <w:p>
-      <w:pPr>
-        <w:pStyle w:val="ListParagraph"/>
-        <w:numPr>
-          <w:ilvl w:val="1"/>
-          <w:numId w:val="1"/>
-        </w:numPr>
-      </w:pPr>
-      <w:r>
-        <w:t>All comparison sorts have a min time of nlog(n)</w:t>
+        <w:t xml:space="preserve">Not a direct comparison algorithm like all of the other ones we’ve </w:t>
+      </w:r>
+      <w:proofErr w:type="gramStart"/>
+      <w:r>
+        <w:t>do</w:t>
+      </w:r>
+      <w:proofErr w:type="gramEnd"/>
+      <w:r>
+        <w:t xml:space="preserve"> so far!</w:t>
+      </w:r>
+    </w:p>
+    <w:p>
+      <w:pPr>
+        <w:pStyle w:val="ListParagraph"/>
+        <w:numPr>
+          <w:ilvl w:val="1"/>
+          <w:numId w:val="1"/>
+        </w:numPr>
+      </w:pPr>
+      <w:r>
+        <w:t xml:space="preserve">All comparison sorts have a min time of </w:t>
+      </w:r>
+      <w:proofErr w:type="spellStart"/>
+      <w:proofErr w:type="gramStart"/>
+      <w:r>
+        <w:t>nlog</w:t>
+      </w:r>
+      <w:proofErr w:type="spellEnd"/>
+      <w:r>
+        <w:t>(</w:t>
+      </w:r>
+      <w:proofErr w:type="gramEnd"/>
+      <w:r>
+        <w:t>n)</w:t>
       </w:r>
     </w:p>
     <w:p>
@@ -1091,45 +1293,116 @@
           <w:numId w:val="1"/>
         </w:numPr>
       </w:pPr>
-      <w:r>
-        <w:t>getDigit(num,place) - returns the digit in num at the given place (starting at ones digit)</w:t>
-      </w:r>
-    </w:p>
-    <w:p>
-      <w:pPr>
-        <w:pStyle w:val="ListParagraph"/>
-        <w:numPr>
-          <w:ilvl w:val="1"/>
-          <w:numId w:val="1"/>
-        </w:numPr>
-      </w:pPr>
-      <w:r>
-        <w:t>digitCount(num) - returns the number of digits in num</w:t>
-      </w:r>
-    </w:p>
-    <w:p>
-      <w:pPr>
-        <w:pStyle w:val="ListParagraph"/>
-        <w:numPr>
-          <w:ilvl w:val="1"/>
-          <w:numId w:val="1"/>
-        </w:numPr>
-      </w:pPr>
-      <w:r>
-        <w:t>mostDigits(nums) - given an array of nums, returns the max number of digits in the list</w:t>
-      </w:r>
-    </w:p>
-    <w:p>
-      <w:pPr>
-        <w:pStyle w:val="ListParagraph"/>
-        <w:numPr>
-          <w:ilvl w:val="0"/>
-          <w:numId w:val="1"/>
-        </w:numPr>
-      </w:pPr>
-      <w:r>
-        <w:t>Radix Sort Pseudocode</w:t>
-      </w:r>
+      <w:proofErr w:type="spellStart"/>
+      <w:proofErr w:type="gramStart"/>
+      <w:r>
+        <w:t>getDigit</w:t>
+      </w:r>
+      <w:proofErr w:type="spellEnd"/>
+      <w:proofErr w:type="gramEnd"/>
+      <w:r>
+        <w:t>(</w:t>
+      </w:r>
+      <w:proofErr w:type="spellStart"/>
+      <w:r>
+        <w:t>num,place</w:t>
+      </w:r>
+      <w:proofErr w:type="spellEnd"/>
+      <w:r>
+        <w:t xml:space="preserve">) - returns the digit in </w:t>
+      </w:r>
+      <w:proofErr w:type="spellStart"/>
+      <w:r>
+        <w:t>num</w:t>
+      </w:r>
+      <w:proofErr w:type="spellEnd"/>
+      <w:r>
+        <w:t xml:space="preserve"> at the given place (starting at ones digit)</w:t>
+      </w:r>
+    </w:p>
+    <w:p>
+      <w:pPr>
+        <w:pStyle w:val="ListParagraph"/>
+        <w:numPr>
+          <w:ilvl w:val="1"/>
+          <w:numId w:val="1"/>
+        </w:numPr>
+      </w:pPr>
+      <w:proofErr w:type="spellStart"/>
+      <w:proofErr w:type="gramStart"/>
+      <w:r>
+        <w:t>digitCount</w:t>
+      </w:r>
+      <w:proofErr w:type="spellEnd"/>
+      <w:proofErr w:type="gramEnd"/>
+      <w:r>
+        <w:t>(</w:t>
+      </w:r>
+      <w:proofErr w:type="spellStart"/>
+      <w:r>
+        <w:t>num</w:t>
+      </w:r>
+      <w:proofErr w:type="spellEnd"/>
+      <w:r>
+        <w:t xml:space="preserve">) - returns the number of digits in </w:t>
+      </w:r>
+      <w:proofErr w:type="spellStart"/>
+      <w:r>
+        <w:t>num</w:t>
+      </w:r>
+      <w:proofErr w:type="spellEnd"/>
+    </w:p>
+    <w:p>
+      <w:pPr>
+        <w:pStyle w:val="ListParagraph"/>
+        <w:numPr>
+          <w:ilvl w:val="1"/>
+          <w:numId w:val="1"/>
+        </w:numPr>
+      </w:pPr>
+      <w:proofErr w:type="spellStart"/>
+      <w:proofErr w:type="gramStart"/>
+      <w:r>
+        <w:t>mostDigits</w:t>
+      </w:r>
+      <w:proofErr w:type="spellEnd"/>
+      <w:proofErr w:type="gramEnd"/>
+      <w:r>
+        <w:t>(</w:t>
+      </w:r>
+      <w:proofErr w:type="spellStart"/>
+      <w:r>
+        <w:t>nums</w:t>
+      </w:r>
+      <w:proofErr w:type="spellEnd"/>
+      <w:r>
+        <w:t xml:space="preserve">) - given an array of </w:t>
+      </w:r>
+      <w:proofErr w:type="spellStart"/>
+      <w:r>
+        <w:t>nums</w:t>
+      </w:r>
+      <w:proofErr w:type="spellEnd"/>
+      <w:r>
+        <w:t>, returns the max number of digits in the list</w:t>
+      </w:r>
+    </w:p>
+    <w:p>
+      <w:pPr>
+        <w:pStyle w:val="ListParagraph"/>
+        <w:numPr>
+          <w:ilvl w:val="0"/>
+          <w:numId w:val="1"/>
+        </w:numPr>
+      </w:pPr>
+      <w:r>
+        <w:t xml:space="preserve">Radix Sort </w:t>
+      </w:r>
+      <w:proofErr w:type="spellStart"/>
+      <w:r>
+        <w:t>Pseudocode</w:t>
+      </w:r>
+      <w:proofErr w:type="spellEnd"/>
     </w:p>
     <w:p>
       <w:pPr>
@@ -1188,7 +1461,15 @@
         </w:numPr>
       </w:pPr>
       <w:r>
-        <w:t>Place each number in the corresponding bucket based on its kth digit</w:t>
+        <w:t xml:space="preserve">Place each number in the corresponding bucket based on its </w:t>
+      </w:r>
+      <w:proofErr w:type="spellStart"/>
+      <w:r>
+        <w:t>kth</w:t>
+      </w:r>
+      <w:proofErr w:type="spellEnd"/>
+      <w:r>
+        <w:t xml:space="preserve"> digit</w:t>
       </w:r>
     </w:p>
     <w:p>
@@ -1227,31 +1508,60 @@
         <w:t>Time &amp; Space Complexity</w:t>
       </w:r>
       <w:r>
-        <w:t xml:space="preserve"> (n = length of array, k = num of digits (average))</w:t>
-      </w:r>
-    </w:p>
-    <w:p>
-      <w:pPr>
-        <w:pStyle w:val="ListParagraph"/>
-        <w:numPr>
-          <w:ilvl w:val="1"/>
-          <w:numId w:val="1"/>
-        </w:numPr>
-      </w:pPr>
-      <w:r>
-        <w:t>Time complexity (always) = O(n*k)</w:t>
-      </w:r>
-    </w:p>
-    <w:p>
-      <w:pPr>
-        <w:pStyle w:val="ListParagraph"/>
-        <w:numPr>
-          <w:ilvl w:val="1"/>
-          <w:numId w:val="1"/>
-        </w:numPr>
-      </w:pPr>
-      <w:r>
-        <w:t>Space complexity = O(n+k)</w:t>
+        <w:t xml:space="preserve"> (n = length of array, k = </w:t>
+      </w:r>
+      <w:proofErr w:type="spellStart"/>
+      <w:r>
+        <w:t>num</w:t>
+      </w:r>
+      <w:proofErr w:type="spellEnd"/>
+      <w:r>
+        <w:t xml:space="preserve"> of digits (average))</w:t>
+      </w:r>
+    </w:p>
+    <w:p>
+      <w:pPr>
+        <w:pStyle w:val="ListParagraph"/>
+        <w:numPr>
+          <w:ilvl w:val="1"/>
+          <w:numId w:val="1"/>
+        </w:numPr>
+      </w:pPr>
+      <w:r>
+        <w:t xml:space="preserve">Time complexity (always) = </w:t>
+      </w:r>
+      <w:proofErr w:type="gramStart"/>
+      <w:r>
+        <w:t>O(</w:t>
+      </w:r>
+      <w:proofErr w:type="gramEnd"/>
+      <w:r>
+        <w:t>n*k)</w:t>
+      </w:r>
+    </w:p>
+    <w:p>
+      <w:pPr>
+        <w:pStyle w:val="ListParagraph"/>
+        <w:numPr>
+          <w:ilvl w:val="1"/>
+          <w:numId w:val="1"/>
+        </w:numPr>
+      </w:pPr>
+      <w:r>
+        <w:t xml:space="preserve">Space complexity = </w:t>
+      </w:r>
+      <w:proofErr w:type="gramStart"/>
+      <w:r>
+        <w:t>O(</w:t>
+      </w:r>
+      <w:proofErr w:type="spellStart"/>
+      <w:proofErr w:type="gramEnd"/>
+      <w:r>
+        <w:t>n+k</w:t>
+      </w:r>
+      <w:proofErr w:type="spellEnd"/>
+      <w:r>
+        <w:t>)</w:t>
       </w:r>
     </w:p>
     <w:p/>
@@ -1295,37 +1605,69 @@
         </w:numPr>
       </w:pPr>
       <w:r>
-        <w:t xml:space="preserve">Insertion = O(1) </w:t>
+        <w:t xml:space="preserve">Insertion = </w:t>
+      </w:r>
+      <w:proofErr w:type="gramStart"/>
+      <w:r>
+        <w:t>O(</w:t>
+      </w:r>
+      <w:proofErr w:type="gramEnd"/>
+      <w:r>
+        <w:t xml:space="preserve">1) </w:t>
       </w:r>
       <w:r>
         <w:sym w:font="Wingdings" w:char="F0E0"/>
       </w:r>
       <w:r>
-        <w:t xml:space="preserve"> (NOTE: not true for arrays! O(n) for shift, O(1) for push)</w:t>
-      </w:r>
-    </w:p>
-    <w:p>
-      <w:pPr>
-        <w:pStyle w:val="ListParagraph"/>
-        <w:numPr>
-          <w:ilvl w:val="1"/>
-          <w:numId w:val="1"/>
-        </w:numPr>
-      </w:pPr>
-      <w:r>
-        <w:t>Removal = O(1) or O(n), depending on where the removal is</w:t>
-      </w:r>
-    </w:p>
-    <w:p>
-      <w:pPr>
-        <w:pStyle w:val="ListParagraph"/>
-        <w:numPr>
-          <w:ilvl w:val="1"/>
-          <w:numId w:val="1"/>
-        </w:numPr>
-      </w:pPr>
-      <w:r>
-        <w:t xml:space="preserve">Access = O(n) </w:t>
+        <w:t xml:space="preserve"> (NOTE: not true for arrays! </w:t>
+      </w:r>
+      <w:proofErr w:type="gramStart"/>
+      <w:r>
+        <w:t>O(</w:t>
+      </w:r>
+      <w:proofErr w:type="gramEnd"/>
+      <w:r>
+        <w:t>n) for shift, O(1) for push)</w:t>
+      </w:r>
+    </w:p>
+    <w:p>
+      <w:pPr>
+        <w:pStyle w:val="ListParagraph"/>
+        <w:numPr>
+          <w:ilvl w:val="1"/>
+          <w:numId w:val="1"/>
+        </w:numPr>
+      </w:pPr>
+      <w:r>
+        <w:t xml:space="preserve">Removal = </w:t>
+      </w:r>
+      <w:proofErr w:type="gramStart"/>
+      <w:r>
+        <w:t>O(</w:t>
+      </w:r>
+      <w:proofErr w:type="gramEnd"/>
+      <w:r>
+        <w:t>1) or O(n), depending on where the removal is</w:t>
+      </w:r>
+    </w:p>
+    <w:p>
+      <w:pPr>
+        <w:pStyle w:val="ListParagraph"/>
+        <w:numPr>
+          <w:ilvl w:val="1"/>
+          <w:numId w:val="1"/>
+        </w:numPr>
+      </w:pPr>
+      <w:r>
+        <w:t xml:space="preserve">Access = </w:t>
+      </w:r>
+      <w:proofErr w:type="gramStart"/>
+      <w:r>
+        <w:t>O(</w:t>
+      </w:r>
+      <w:proofErr w:type="gramEnd"/>
+      <w:r>
+        <w:t xml:space="preserve">n) </w:t>
       </w:r>
       <w:r>
         <w:sym w:font="Wingdings" w:char="F0E0"/>
@@ -1346,7 +1688,15 @@
         </w:numPr>
       </w:pPr>
       <w:r>
-        <w:t>Search = O(n)</w:t>
+        <w:t xml:space="preserve">Search = </w:t>
+      </w:r>
+      <w:proofErr w:type="gramStart"/>
+      <w:r>
+        <w:t>O(</w:t>
+      </w:r>
+      <w:proofErr w:type="gramEnd"/>
+      <w:r>
+        <w:t>n)</w:t>
       </w:r>
     </w:p>
     <w:p>
@@ -1408,25 +1758,49 @@
         </w:numPr>
       </w:pPr>
       <w:r>
-        <w:t xml:space="preserve">Insertion = O(1) </w:t>
+        <w:t xml:space="preserve">Insertion = </w:t>
+      </w:r>
+      <w:proofErr w:type="gramStart"/>
+      <w:r>
+        <w:t>O(</w:t>
+      </w:r>
+      <w:proofErr w:type="gramEnd"/>
+      <w:r>
+        <w:t xml:space="preserve">1) </w:t>
       </w:r>
       <w:r>
         <w:sym w:font="Wingdings" w:char="F0E0"/>
       </w:r>
       <w:r>
-        <w:t xml:space="preserve"> (NOTE: not true for arrays! O(n) for shift, O(1) for push)</w:t>
-      </w:r>
-    </w:p>
-    <w:p>
-      <w:pPr>
-        <w:pStyle w:val="ListParagraph"/>
-        <w:numPr>
-          <w:ilvl w:val="1"/>
-          <w:numId w:val="1"/>
-        </w:numPr>
-      </w:pPr>
-      <w:r>
-        <w:t xml:space="preserve">Removal = O(1) </w:t>
+        <w:t xml:space="preserve"> (NOTE: not true for arrays! </w:t>
+      </w:r>
+      <w:proofErr w:type="gramStart"/>
+      <w:r>
+        <w:t>O(</w:t>
+      </w:r>
+      <w:proofErr w:type="gramEnd"/>
+      <w:r>
+        <w:t>n) for shift, O(1) for push)</w:t>
+      </w:r>
+    </w:p>
+    <w:p>
+      <w:pPr>
+        <w:pStyle w:val="ListParagraph"/>
+        <w:numPr>
+          <w:ilvl w:val="1"/>
+          <w:numId w:val="1"/>
+        </w:numPr>
+      </w:pPr>
+      <w:r>
+        <w:t xml:space="preserve">Removal = </w:t>
+      </w:r>
+      <w:proofErr w:type="gramStart"/>
+      <w:r>
+        <w:t>O(</w:t>
+      </w:r>
+      <w:proofErr w:type="gramEnd"/>
+      <w:r>
+        <w:t xml:space="preserve">1) </w:t>
       </w:r>
       <w:r>
         <w:sym w:font="Wingdings" w:char="F0E8"/>
@@ -1444,7 +1818,15 @@
         </w:numPr>
       </w:pPr>
       <w:r>
-        <w:t xml:space="preserve">Access = O(n) </w:t>
+        <w:t xml:space="preserve">Access = </w:t>
+      </w:r>
+      <w:proofErr w:type="gramStart"/>
+      <w:r>
+        <w:t>O(</w:t>
+      </w:r>
+      <w:proofErr w:type="gramEnd"/>
+      <w:r>
+        <w:t xml:space="preserve">n) </w:t>
       </w:r>
       <w:r>
         <w:sym w:font="Wingdings" w:char="F0E0"/>
@@ -1462,7 +1844,15 @@
         </w:numPr>
       </w:pPr>
       <w:r>
-        <w:t xml:space="preserve">Search = O(n) </w:t>
+        <w:t xml:space="preserve">Search = </w:t>
+      </w:r>
+      <w:proofErr w:type="gramStart"/>
+      <w:r>
+        <w:t>O(</w:t>
+      </w:r>
+      <w:proofErr w:type="gramEnd"/>
+      <w:r>
+        <w:t xml:space="preserve">n) </w:t>
       </w:r>
       <w:r>
         <w:sym w:font="Wingdings" w:char="F0E0"/>
@@ -1480,7 +1870,15 @@
         </w:numPr>
       </w:pPr>
       <w:r>
-        <w:t>Doubly LL are better if you want to move backwards through the list and are better for searching.</w:t>
+        <w:t xml:space="preserve">Doubly LL </w:t>
+      </w:r>
+      <w:proofErr w:type="gramStart"/>
+      <w:r>
+        <w:t>are</w:t>
+      </w:r>
+      <w:proofErr w:type="gramEnd"/>
+      <w:r>
+        <w:t xml:space="preserve"> better if you want to move backwards through the list and are better for searching.</w:t>
       </w:r>
     </w:p>
     <w:p>
@@ -1554,19 +1952,35 @@
         </w:numPr>
       </w:pPr>
       <w:r>
-        <w:t xml:space="preserve">Insertion = O(1) </w:t>
-      </w:r>
-    </w:p>
-    <w:p>
-      <w:pPr>
-        <w:pStyle w:val="ListParagraph"/>
-        <w:numPr>
-          <w:ilvl w:val="1"/>
-          <w:numId w:val="1"/>
-        </w:numPr>
-      </w:pPr>
-      <w:r>
-        <w:t>Removal = O(1)</w:t>
+        <w:t xml:space="preserve">Insertion = </w:t>
+      </w:r>
+      <w:proofErr w:type="gramStart"/>
+      <w:r>
+        <w:t>O(</w:t>
+      </w:r>
+      <w:proofErr w:type="gramEnd"/>
+      <w:r>
+        <w:t xml:space="preserve">1) </w:t>
+      </w:r>
+    </w:p>
+    <w:p>
+      <w:pPr>
+        <w:pStyle w:val="ListParagraph"/>
+        <w:numPr>
+          <w:ilvl w:val="1"/>
+          <w:numId w:val="1"/>
+        </w:numPr>
+      </w:pPr>
+      <w:r>
+        <w:t xml:space="preserve">Removal = </w:t>
+      </w:r>
+      <w:proofErr w:type="gramStart"/>
+      <w:r>
+        <w:t>O(</w:t>
+      </w:r>
+      <w:proofErr w:type="gramEnd"/>
+      <w:r>
+        <w:t>1)</w:t>
       </w:r>
     </w:p>
     <w:p>
@@ -1590,19 +2004,35 @@
         </w:numPr>
       </w:pPr>
       <w:r>
-        <w:t xml:space="preserve">Access = O(n) </w:t>
-      </w:r>
-    </w:p>
-    <w:p>
-      <w:pPr>
-        <w:pStyle w:val="ListParagraph"/>
-        <w:numPr>
-          <w:ilvl w:val="1"/>
-          <w:numId w:val="1"/>
-        </w:numPr>
-      </w:pPr>
-      <w:r>
-        <w:t>Search = O(n)</w:t>
+        <w:t xml:space="preserve">Access = </w:t>
+      </w:r>
+      <w:proofErr w:type="gramStart"/>
+      <w:r>
+        <w:t>O(</w:t>
+      </w:r>
+      <w:proofErr w:type="gramEnd"/>
+      <w:r>
+        <w:t xml:space="preserve">n) </w:t>
+      </w:r>
+    </w:p>
+    <w:p>
+      <w:pPr>
+        <w:pStyle w:val="ListParagraph"/>
+        <w:numPr>
+          <w:ilvl w:val="1"/>
+          <w:numId w:val="1"/>
+        </w:numPr>
+      </w:pPr>
+      <w:r>
+        <w:t xml:space="preserve">Search = </w:t>
+      </w:r>
+      <w:proofErr w:type="gramStart"/>
+      <w:r>
+        <w:t>O(</w:t>
+      </w:r>
+      <w:proofErr w:type="gramEnd"/>
+      <w:r>
+        <w:t>n)</w:t>
       </w:r>
     </w:p>
     <w:p/>
@@ -1664,19 +2094,35 @@
         </w:numPr>
       </w:pPr>
       <w:r>
-        <w:t xml:space="preserve">Insertion = O(1) </w:t>
-      </w:r>
-    </w:p>
-    <w:p>
-      <w:pPr>
-        <w:pStyle w:val="ListParagraph"/>
-        <w:numPr>
-          <w:ilvl w:val="1"/>
-          <w:numId w:val="1"/>
-        </w:numPr>
-      </w:pPr>
-      <w:r>
-        <w:t>Removal = O(1)</w:t>
+        <w:t xml:space="preserve">Insertion = </w:t>
+      </w:r>
+      <w:proofErr w:type="gramStart"/>
+      <w:r>
+        <w:t>O(</w:t>
+      </w:r>
+      <w:proofErr w:type="gramEnd"/>
+      <w:r>
+        <w:t xml:space="preserve">1) </w:t>
+      </w:r>
+    </w:p>
+    <w:p>
+      <w:pPr>
+        <w:pStyle w:val="ListParagraph"/>
+        <w:numPr>
+          <w:ilvl w:val="1"/>
+          <w:numId w:val="1"/>
+        </w:numPr>
+      </w:pPr>
+      <w:r>
+        <w:t xml:space="preserve">Removal = </w:t>
+      </w:r>
+      <w:proofErr w:type="gramStart"/>
+      <w:r>
+        <w:t>O(</w:t>
+      </w:r>
+      <w:proofErr w:type="gramEnd"/>
+      <w:r>
+        <w:t>1)</w:t>
       </w:r>
     </w:p>
     <w:p>
@@ -1700,19 +2146,35 @@
         </w:numPr>
       </w:pPr>
       <w:r>
-        <w:t xml:space="preserve">Access = O(n) </w:t>
-      </w:r>
-    </w:p>
-    <w:p>
-      <w:pPr>
-        <w:pStyle w:val="ListParagraph"/>
-        <w:numPr>
-          <w:ilvl w:val="1"/>
-          <w:numId w:val="1"/>
-        </w:numPr>
-      </w:pPr>
-      <w:r>
-        <w:t>Search = O(n)</w:t>
+        <w:t xml:space="preserve">Access = </w:t>
+      </w:r>
+      <w:proofErr w:type="gramStart"/>
+      <w:r>
+        <w:t>O(</w:t>
+      </w:r>
+      <w:proofErr w:type="gramEnd"/>
+      <w:r>
+        <w:t xml:space="preserve">n) </w:t>
+      </w:r>
+    </w:p>
+    <w:p>
+      <w:pPr>
+        <w:pStyle w:val="ListParagraph"/>
+        <w:numPr>
+          <w:ilvl w:val="1"/>
+          <w:numId w:val="1"/>
+        </w:numPr>
+      </w:pPr>
+      <w:r>
+        <w:t xml:space="preserve">Search = </w:t>
+      </w:r>
+      <w:proofErr w:type="gramStart"/>
+      <w:r>
+        <w:t>O(</w:t>
+      </w:r>
+      <w:proofErr w:type="gramEnd"/>
+      <w:r>
+        <w:t>n)</w:t>
       </w:r>
     </w:p>
     <w:p/>
@@ -1750,7 +2212,15 @@
         </w:numPr>
       </w:pPr>
       <w:r>
-        <w:t>Insertion = O(log n) best and average case</w:t>
+        <w:t xml:space="preserve">Insertion = </w:t>
+      </w:r>
+      <w:proofErr w:type="gramStart"/>
+      <w:r>
+        <w:t>O(</w:t>
+      </w:r>
+      <w:proofErr w:type="gramEnd"/>
+      <w:r>
+        <w:t>log n) best and average case</w:t>
       </w:r>
       <w:r>
         <w:t>, O(n) worst case</w:t>
@@ -1765,7 +2235,15 @@
         </w:numPr>
       </w:pPr>
       <w:r>
-        <w:t>Search = O(log n) best and average case</w:t>
+        <w:t xml:space="preserve">Search = </w:t>
+      </w:r>
+      <w:proofErr w:type="gramStart"/>
+      <w:r>
+        <w:t>O(</w:t>
+      </w:r>
+      <w:proofErr w:type="gramEnd"/>
+      <w:r>
+        <w:t>log n) best and average case</w:t>
       </w:r>
       <w:r>
         <w:t>, O(n) worst case</w:t>
@@ -1800,7 +2278,15 @@
         <w:sym w:font="Wingdings" w:char="F0E0"/>
       </w:r>
       <w:r>
-        <w:t xml:space="preserve"> O(n)</w:t>
+        <w:t xml:space="preserve"> </w:t>
+      </w:r>
+      <w:proofErr w:type="gramStart"/>
+      <w:r>
+        <w:t>O(</w:t>
+      </w:r>
+      <w:proofErr w:type="gramEnd"/>
+      <w:r>
+        <w:t>n)</w:t>
       </w:r>
     </w:p>
     <w:p>
@@ -1865,20 +2351,35 @@
           <w:numId w:val="1"/>
         </w:numPr>
       </w:pPr>
-      <w:r>
-        <w:t>InOrder means you will get all of your nodes in order, so if you have a BST and you want a sorted list of your nodes, use InOrder</w:t>
-      </w:r>
-    </w:p>
-    <w:p>
-      <w:pPr>
-        <w:pStyle w:val="ListParagraph"/>
-        <w:numPr>
-          <w:ilvl w:val="1"/>
-          <w:numId w:val="1"/>
-        </w:numPr>
-      </w:pPr>
-      <w:r>
-        <w:t>PreOrder can be used to “export” a tree structure so that it is easily reconstructed or copied</w:t>
+      <w:proofErr w:type="spellStart"/>
+      <w:r>
+        <w:t>InOrder</w:t>
+      </w:r>
+      <w:proofErr w:type="spellEnd"/>
+      <w:r>
+        <w:t xml:space="preserve"> means you will get all of your nodes in order, so if you have a BST and you want a sorted list of your nodes, use </w:t>
+      </w:r>
+      <w:proofErr w:type="spellStart"/>
+      <w:r>
+        <w:t>InOrder</w:t>
+      </w:r>
+      <w:proofErr w:type="spellEnd"/>
+    </w:p>
+    <w:p>
+      <w:pPr>
+        <w:pStyle w:val="ListParagraph"/>
+        <w:numPr>
+          <w:ilvl w:val="1"/>
+          <w:numId w:val="1"/>
+        </w:numPr>
+      </w:pPr>
+      <w:proofErr w:type="spellStart"/>
+      <w:r>
+        <w:t>PreOrder</w:t>
+      </w:r>
+      <w:proofErr w:type="spellEnd"/>
+      <w:r>
+        <w:t xml:space="preserve"> can be used to “export” a tree structure so that it is easily reconstructed or copied</w:t>
       </w:r>
     </w:p>
     <w:p/>
@@ -1937,7 +2438,20 @@
         </w:numPr>
       </w:pPr>
       <w:r>
-        <w:t>For any child node at index n, the parent is at index Math.floor((n-1) / 2)</w:t>
+        <w:t xml:space="preserve">For any child node at index n, the parent is at index </w:t>
+      </w:r>
+      <w:proofErr w:type="spellStart"/>
+      <w:proofErr w:type="gramStart"/>
+      <w:r>
+        <w:t>Math.floor</w:t>
+      </w:r>
+      <w:proofErr w:type="spellEnd"/>
+      <w:r>
+        <w:t>(</w:t>
+      </w:r>
+      <w:proofErr w:type="gramEnd"/>
+      <w:r>
+        <w:t>(n-1) / 2)</w:t>
       </w:r>
     </w:p>
     <w:p>
@@ -2108,7 +2622,15 @@
         </w:numPr>
       </w:pPr>
       <w:r>
-        <w:t>Insertion = O(log n)</w:t>
+        <w:t xml:space="preserve">Insertion = </w:t>
+      </w:r>
+      <w:proofErr w:type="gramStart"/>
+      <w:r>
+        <w:t>O(</w:t>
+      </w:r>
+      <w:proofErr w:type="gramEnd"/>
+      <w:r>
+        <w:t>log n)</w:t>
       </w:r>
       <w:r>
         <w:t xml:space="preserve"> for ALL CASES (b/c binary heaps are always balanced and as wide as possible)</w:t>
@@ -2123,7 +2645,15 @@
         </w:numPr>
       </w:pPr>
       <w:r>
-        <w:t>Removal = O(log n)</w:t>
+        <w:t xml:space="preserve">Removal = </w:t>
+      </w:r>
+      <w:proofErr w:type="gramStart"/>
+      <w:r>
+        <w:t>O(</w:t>
+      </w:r>
+      <w:proofErr w:type="gramEnd"/>
+      <w:r>
+        <w:t>log n)</w:t>
       </w:r>
       <w:r>
         <w:t xml:space="preserve"> </w:t>
@@ -2141,7 +2671,15 @@
         </w:numPr>
       </w:pPr>
       <w:r>
-        <w:t>Search = O(n)</w:t>
+        <w:t xml:space="preserve">Search = </w:t>
+      </w:r>
+      <w:proofErr w:type="gramStart"/>
+      <w:r>
+        <w:t>O(</w:t>
+      </w:r>
+      <w:proofErr w:type="gramEnd"/>
+      <w:r>
+        <w:t>n)</w:t>
       </w:r>
       <w:r>
         <w:t xml:space="preserve"> b/c nothing is sorted with any logic</w:t>
@@ -2341,32 +2879,71 @@
         </w:numPr>
       </w:pPr>
       <w:r>
-        <w:t>Insertion = O(1) avg</w:t>
-      </w:r>
-    </w:p>
-    <w:p>
-      <w:pPr>
-        <w:pStyle w:val="ListParagraph"/>
-        <w:numPr>
-          <w:ilvl w:val="1"/>
-          <w:numId w:val="1"/>
-        </w:numPr>
-      </w:pPr>
-      <w:r>
-        <w:t>Deletion = O(1) avg</w:t>
-      </w:r>
-    </w:p>
-    <w:p>
-      <w:pPr>
-        <w:pStyle w:val="ListParagraph"/>
-        <w:numPr>
-          <w:ilvl w:val="1"/>
-          <w:numId w:val="1"/>
-        </w:numPr>
-      </w:pPr>
-      <w:r>
-        <w:t>Access = O(1) avg</w:t>
-      </w:r>
+        <w:t xml:space="preserve">Insertion = </w:t>
+      </w:r>
+      <w:proofErr w:type="gramStart"/>
+      <w:r>
+        <w:t>O(</w:t>
+      </w:r>
+      <w:proofErr w:type="gramEnd"/>
+      <w:r>
+        <w:t xml:space="preserve">1) </w:t>
+      </w:r>
+      <w:proofErr w:type="spellStart"/>
+      <w:r>
+        <w:t>avg</w:t>
+      </w:r>
+      <w:proofErr w:type="spellEnd"/>
+    </w:p>
+    <w:p>
+      <w:pPr>
+        <w:pStyle w:val="ListParagraph"/>
+        <w:numPr>
+          <w:ilvl w:val="1"/>
+          <w:numId w:val="1"/>
+        </w:numPr>
+      </w:pPr>
+      <w:r>
+        <w:t xml:space="preserve">Deletion = </w:t>
+      </w:r>
+      <w:proofErr w:type="gramStart"/>
+      <w:r>
+        <w:t>O(</w:t>
+      </w:r>
+      <w:proofErr w:type="gramEnd"/>
+      <w:r>
+        <w:t xml:space="preserve">1) </w:t>
+      </w:r>
+      <w:proofErr w:type="spellStart"/>
+      <w:r>
+        <w:t>avg</w:t>
+      </w:r>
+      <w:proofErr w:type="spellEnd"/>
+    </w:p>
+    <w:p>
+      <w:pPr>
+        <w:pStyle w:val="ListParagraph"/>
+        <w:numPr>
+          <w:ilvl w:val="1"/>
+          <w:numId w:val="1"/>
+        </w:numPr>
+      </w:pPr>
+      <w:r>
+        <w:t xml:space="preserve">Access = </w:t>
+      </w:r>
+      <w:proofErr w:type="gramStart"/>
+      <w:r>
+        <w:t>O(</w:t>
+      </w:r>
+      <w:proofErr w:type="gramEnd"/>
+      <w:r>
+        <w:t xml:space="preserve">1) </w:t>
+      </w:r>
+      <w:proofErr w:type="spellStart"/>
+      <w:r>
+        <w:t>avg</w:t>
+      </w:r>
+      <w:proofErr w:type="spellEnd"/>
     </w:p>
     <w:p/>
     <w:p>
@@ -2475,8 +3052,13 @@
         </w:numPr>
       </w:pPr>
       <w:r>
-        <w:t>Routing algos</w:t>
-      </w:r>
+        <w:t xml:space="preserve">Routing </w:t>
+      </w:r>
+      <w:proofErr w:type="spellStart"/>
+      <w:r>
+        <w:t>algos</w:t>
+      </w:r>
+      <w:proofErr w:type="spellEnd"/>
     </w:p>
     <w:p>
       <w:pPr>
@@ -3117,8 +3699,24 @@
     </w:p>
     <w:p/>
     <w:p>
-      <w:r>
-        <w:t>Dijkstra’s Algorithm</w:t>
+      <w:pPr>
+        <w:rPr>
+          <w:u w:val="single"/>
+        </w:rPr>
+      </w:pPr>
+      <w:proofErr w:type="spellStart"/>
+      <w:r>
+        <w:rPr>
+          <w:u w:val="single"/>
+        </w:rPr>
+        <w:t>Dijkstra’s</w:t>
+      </w:r>
+      <w:proofErr w:type="spellEnd"/>
+      <w:r>
+        <w:rPr>
+          <w:u w:val="single"/>
+        </w:rPr>
+        <w:t xml:space="preserve"> Algorithm</w:t>
       </w:r>
     </w:p>
     <w:p>
@@ -3142,10 +3740,485 @@
         </w:numPr>
       </w:pPr>
       <w:r>
-        <w:t>Need to add weight to our previous graph algo</w:t>
-      </w:r>
+        <w:t xml:space="preserve">Need to add weight to our previous graph </w:t>
+      </w:r>
+      <w:proofErr w:type="spellStart"/>
+      <w:r>
+        <w:t>algo</w:t>
+      </w:r>
+      <w:proofErr w:type="spellEnd"/>
+    </w:p>
+    <w:p/>
+    <w:p>
+      <w:r>
+        <w:t>Dynamic Programming</w:t>
+      </w:r>
+    </w:p>
+    <w:p>
+      <w:pPr>
+        <w:pStyle w:val="ListParagraph"/>
+        <w:numPr>
+          <w:ilvl w:val="0"/>
+          <w:numId w:val="1"/>
+        </w:numPr>
+      </w:pPr>
+      <w:r>
+        <w:t xml:space="preserve">A method for solving a complex problem by breaking it down into a collection of simpler </w:t>
+      </w:r>
+      <w:proofErr w:type="spellStart"/>
+      <w:r>
+        <w:t>subproblems</w:t>
+      </w:r>
+      <w:proofErr w:type="spellEnd"/>
+      <w:r>
+        <w:t xml:space="preserve">, </w:t>
+      </w:r>
+      <w:r>
+        <w:rPr>
+          <w:b/>
+          <w:u w:val="single"/>
+        </w:rPr>
+        <w:t xml:space="preserve">solving each of those </w:t>
+      </w:r>
+      <w:proofErr w:type="spellStart"/>
+      <w:r>
+        <w:rPr>
+          <w:b/>
+          <w:u w:val="single"/>
+        </w:rPr>
+        <w:t>subproblems</w:t>
+      </w:r>
+      <w:proofErr w:type="spellEnd"/>
+      <w:r>
+        <w:rPr>
+          <w:b/>
+          <w:u w:val="single"/>
+        </w:rPr>
+        <w:t xml:space="preserve"> just once,</w:t>
+      </w:r>
+      <w:r>
+        <w:t xml:space="preserve"> </w:t>
+      </w:r>
+      <w:r>
+        <w:rPr>
+          <w:b/>
+          <w:u w:val="single"/>
+        </w:rPr>
+        <w:t>and storing their solutions</w:t>
+      </w:r>
+    </w:p>
+    <w:p>
+      <w:pPr>
+        <w:pStyle w:val="ListParagraph"/>
+        <w:numPr>
+          <w:ilvl w:val="0"/>
+          <w:numId w:val="1"/>
+        </w:numPr>
+      </w:pPr>
+      <w:r>
+        <w:t>Two uses:</w:t>
+      </w:r>
+    </w:p>
+    <w:p>
+      <w:pPr>
+        <w:pStyle w:val="ListParagraph"/>
+        <w:numPr>
+          <w:ilvl w:val="1"/>
+          <w:numId w:val="1"/>
+        </w:numPr>
+      </w:pPr>
+      <w:r>
+        <w:t xml:space="preserve">Overlapping </w:t>
+      </w:r>
+      <w:proofErr w:type="spellStart"/>
+      <w:r>
+        <w:t>subproblems</w:t>
+      </w:r>
+      <w:proofErr w:type="spellEnd"/>
+    </w:p>
+    <w:p>
+      <w:pPr>
+        <w:pStyle w:val="ListParagraph"/>
+        <w:numPr>
+          <w:ilvl w:val="2"/>
+          <w:numId w:val="1"/>
+        </w:numPr>
+      </w:pPr>
+      <w:r>
+        <w:t xml:space="preserve">Problem that can be broken down into </w:t>
+      </w:r>
+      <w:proofErr w:type="spellStart"/>
+      <w:r>
+        <w:t>subproblems</w:t>
+      </w:r>
+      <w:proofErr w:type="spellEnd"/>
+      <w:r>
+        <w:t xml:space="preserve"> which are reused several times</w:t>
+      </w:r>
+    </w:p>
+    <w:p>
+      <w:pPr>
+        <w:pStyle w:val="ListParagraph"/>
+        <w:numPr>
+          <w:ilvl w:val="2"/>
+          <w:numId w:val="1"/>
+        </w:numPr>
+      </w:pPr>
+      <w:r>
+        <w:t>Examples: Fibonacci</w:t>
+      </w:r>
+    </w:p>
+    <w:p>
+      <w:pPr>
+        <w:pStyle w:val="ListParagraph"/>
+        <w:numPr>
+          <w:ilvl w:val="2"/>
+          <w:numId w:val="1"/>
+        </w:numPr>
+      </w:pPr>
+      <w:r>
+        <w:rPr>
+          <w:noProof/>
+        </w:rPr>
+        <w:drawing>
+          <wp:inline distT="0" distB="0" distL="0" distR="0" wp14:anchorId="15D0F4B9" wp14:editId="5D132CA7">
+            <wp:extent cx="3572024" cy="1945640"/>
+            <wp:effectExtent l="0" t="0" r="9525" b="10160"/>
+            <wp:docPr id="6" name="Picture 6"/>
+            <wp:cNvGraphicFramePr>
+              <a:graphicFrameLocks xmlns:a="http://schemas.openxmlformats.org/drawingml/2006/main" noChangeAspect="1"/>
+            </wp:cNvGraphicFramePr>
+            <a:graphic xmlns:a="http://schemas.openxmlformats.org/drawingml/2006/main">
+              <a:graphicData uri="http://schemas.openxmlformats.org/drawingml/2006/picture">
+                <pic:pic xmlns:pic="http://schemas.openxmlformats.org/drawingml/2006/picture">
+                  <pic:nvPicPr>
+                    <pic:cNvPr id="0" name="Picture 6"/>
+                    <pic:cNvPicPr>
+                      <a:picLocks noChangeAspect="1" noChangeArrowheads="1"/>
+                    </pic:cNvPicPr>
+                  </pic:nvPicPr>
+                  <pic:blipFill>
+                    <a:blip r:embed="rId11">
+                      <a:extLst>
+                        <a:ext uri="{28A0092B-C50C-407E-A947-70E740481C1C}">
+                          <a14:useLocalDpi xmlns:a14="http://schemas.microsoft.com/office/drawing/2010/main" val="0"/>
+                        </a:ext>
+                      </a:extLst>
+                    </a:blip>
+                    <a:srcRect/>
+                    <a:stretch>
+                      <a:fillRect/>
+                    </a:stretch>
+                  </pic:blipFill>
+                  <pic:spPr bwMode="auto">
+                    <a:xfrm>
+                      <a:off x="0" y="0"/>
+                      <a:ext cx="3572223" cy="1945748"/>
+                    </a:xfrm>
+                    <a:prstGeom prst="rect">
+                      <a:avLst/>
+                    </a:prstGeom>
+                    <a:noFill/>
+                    <a:ln>
+                      <a:noFill/>
+                    </a:ln>
+                  </pic:spPr>
+                </pic:pic>
+              </a:graphicData>
+            </a:graphic>
+          </wp:inline>
+        </w:drawing>
+      </w:r>
+    </w:p>
+    <w:p>
+      <w:pPr>
+        <w:pStyle w:val="ListParagraph"/>
+        <w:numPr>
+          <w:ilvl w:val="2"/>
+          <w:numId w:val="1"/>
+        </w:numPr>
+      </w:pPr>
+      <w:r>
+        <w:t xml:space="preserve">See how </w:t>
+      </w:r>
+      <w:proofErr w:type="gramStart"/>
+      <w:r>
+        <w:t>fib(</w:t>
+      </w:r>
+      <w:proofErr w:type="gramEnd"/>
+      <w:r>
+        <w:t>3), fib(2), etc. are repeated as things we need to do? This is where we can use dynamic programming!</w:t>
+      </w:r>
+    </w:p>
+    <w:p>
+      <w:pPr>
+        <w:pStyle w:val="ListParagraph"/>
+        <w:numPr>
+          <w:ilvl w:val="1"/>
+          <w:numId w:val="1"/>
+        </w:numPr>
+      </w:pPr>
+      <w:r>
+        <w:t>Optimal substructure</w:t>
+      </w:r>
+    </w:p>
+    <w:p>
+      <w:pPr>
+        <w:pStyle w:val="ListParagraph"/>
+        <w:numPr>
+          <w:ilvl w:val="2"/>
+          <w:numId w:val="1"/>
+        </w:numPr>
+      </w:pPr>
+      <w:r>
+        <w:t xml:space="preserve">Problem where an optimal solution can be constructed from optimal solutions of its </w:t>
+      </w:r>
+      <w:proofErr w:type="spellStart"/>
+      <w:r>
+        <w:t>subproblems</w:t>
+      </w:r>
+      <w:proofErr w:type="spellEnd"/>
+    </w:p>
+    <w:p>
+      <w:pPr>
+        <w:pStyle w:val="ListParagraph"/>
+        <w:numPr>
+          <w:ilvl w:val="2"/>
+          <w:numId w:val="1"/>
+        </w:numPr>
+      </w:pPr>
+      <w:r>
+        <w:t>Example: shortest path from A to D in a graph</w:t>
+      </w:r>
+    </w:p>
+    <w:p>
+      <w:pPr>
+        <w:pStyle w:val="ListParagraph"/>
+        <w:numPr>
+          <w:ilvl w:val="2"/>
+          <w:numId w:val="1"/>
+        </w:numPr>
+      </w:pPr>
+      <w:r>
+        <w:rPr>
+          <w:noProof/>
+        </w:rPr>
+        <w:drawing>
+          <wp:inline distT="0" distB="0" distL="0" distR="0" wp14:anchorId="10BEE975" wp14:editId="0D3A9B77">
+            <wp:extent cx="2675622" cy="1952658"/>
+            <wp:effectExtent l="0" t="0" r="0" b="3175"/>
+            <wp:docPr id="7" name="Picture 7"/>
+            <wp:cNvGraphicFramePr>
+              <a:graphicFrameLocks xmlns:a="http://schemas.openxmlformats.org/drawingml/2006/main" noChangeAspect="1"/>
+            </wp:cNvGraphicFramePr>
+            <a:graphic xmlns:a="http://schemas.openxmlformats.org/drawingml/2006/main">
+              <a:graphicData uri="http://schemas.openxmlformats.org/drawingml/2006/picture">
+                <pic:pic xmlns:pic="http://schemas.openxmlformats.org/drawingml/2006/picture">
+                  <pic:nvPicPr>
+                    <pic:cNvPr id="0" name="Picture 7"/>
+                    <pic:cNvPicPr>
+                      <a:picLocks noChangeAspect="1" noChangeArrowheads="1"/>
+                    </pic:cNvPicPr>
+                  </pic:nvPicPr>
+                  <pic:blipFill>
+                    <a:blip r:embed="rId12">
+                      <a:extLst>
+                        <a:ext uri="{28A0092B-C50C-407E-A947-70E740481C1C}">
+                          <a14:useLocalDpi xmlns:a14="http://schemas.microsoft.com/office/drawing/2010/main" val="0"/>
+                        </a:ext>
+                      </a:extLst>
+                    </a:blip>
+                    <a:srcRect/>
+                    <a:stretch>
+                      <a:fillRect/>
+                    </a:stretch>
+                  </pic:blipFill>
+                  <pic:spPr bwMode="auto">
+                    <a:xfrm>
+                      <a:off x="0" y="0"/>
+                      <a:ext cx="2676443" cy="1953257"/>
+                    </a:xfrm>
+                    <a:prstGeom prst="rect">
+                      <a:avLst/>
+                    </a:prstGeom>
+                    <a:noFill/>
+                    <a:ln>
+                      <a:noFill/>
+                    </a:ln>
+                  </pic:spPr>
+                </pic:pic>
+              </a:graphicData>
+            </a:graphic>
+          </wp:inline>
+        </w:drawing>
+      </w:r>
+    </w:p>
+    <w:p>
+      <w:pPr>
+        <w:pStyle w:val="ListParagraph"/>
+        <w:numPr>
+          <w:ilvl w:val="2"/>
+          <w:numId w:val="1"/>
+        </w:numPr>
+      </w:pPr>
+      <w:r>
+        <w:t>Can calculate the shortest path from A to D by calculating A-B, then A-B-C, then A-B-C-D!</w:t>
+      </w:r>
+    </w:p>
+    <w:p>
+      <w:pPr>
+        <w:pStyle w:val="ListParagraph"/>
+        <w:numPr>
+          <w:ilvl w:val="3"/>
+          <w:numId w:val="1"/>
+        </w:numPr>
+      </w:pPr>
+      <w:r>
+        <w:t>Note</w:t>
+      </w:r>
+      <w:proofErr w:type="gramStart"/>
+      <w:r>
+        <w:t>,</w:t>
+      </w:r>
+      <w:proofErr w:type="gramEnd"/>
+      <w:r>
+        <w:t xml:space="preserve"> longest path doesn’t necessarily work like this!</w:t>
+      </w:r>
+    </w:p>
+    <w:p>
+      <w:pPr>
+        <w:pStyle w:val="ListParagraph"/>
+        <w:numPr>
+          <w:ilvl w:val="1"/>
+          <w:numId w:val="1"/>
+        </w:numPr>
+      </w:pPr>
+      <w:r>
+        <w:t>Top Down Approach</w:t>
+      </w:r>
+    </w:p>
+    <w:p>
+      <w:pPr>
+        <w:pStyle w:val="ListParagraph"/>
+        <w:numPr>
+          <w:ilvl w:val="2"/>
+          <w:numId w:val="1"/>
+        </w:numPr>
+      </w:pPr>
+      <w:r>
+        <w:t>The way you would normally solve Fibonacci using memoization</w:t>
+      </w:r>
+    </w:p>
+    <w:p>
+      <w:pPr>
+        <w:pStyle w:val="ListParagraph"/>
+        <w:numPr>
+          <w:ilvl w:val="3"/>
+          <w:numId w:val="1"/>
+        </w:numPr>
+      </w:pPr>
+      <w:r>
+        <w:t>Start with what you‘re trying to find and working down to fill in the gaps and then adding everything together</w:t>
+      </w:r>
+    </w:p>
+    <w:p>
+      <w:pPr>
+        <w:pStyle w:val="ListParagraph"/>
+        <w:numPr>
+          <w:ilvl w:val="3"/>
+          <w:numId w:val="1"/>
+        </w:numPr>
+      </w:pPr>
+      <w:r>
+        <w:t>Or, you could use…</w:t>
+      </w:r>
+    </w:p>
+    <w:p>
+      <w:pPr>
+        <w:pStyle w:val="ListParagraph"/>
+        <w:numPr>
+          <w:ilvl w:val="1"/>
+          <w:numId w:val="1"/>
+        </w:numPr>
+      </w:pPr>
+      <w:r>
+        <w:t>Bottom Up Approach</w:t>
+      </w:r>
+    </w:p>
+    <w:p>
+      <w:pPr>
+        <w:pStyle w:val="ListParagraph"/>
+        <w:numPr>
+          <w:ilvl w:val="2"/>
+          <w:numId w:val="1"/>
+        </w:numPr>
+      </w:pPr>
+      <w:r>
+        <w:t xml:space="preserve">Instead of </w:t>
+      </w:r>
+      <w:proofErr w:type="spellStart"/>
+      <w:r>
+        <w:t>memoization</w:t>
+      </w:r>
+      <w:proofErr w:type="spellEnd"/>
+      <w:r>
+        <w:t xml:space="preserve">, use </w:t>
+      </w:r>
+      <w:r>
+        <w:rPr>
+          <w:b/>
+          <w:u w:val="single"/>
+        </w:rPr>
+        <w:t>tabulation</w:t>
+      </w:r>
+    </w:p>
+    <w:p>
+      <w:pPr>
+        <w:pStyle w:val="ListParagraph"/>
+        <w:numPr>
+          <w:ilvl w:val="3"/>
+          <w:numId w:val="1"/>
+        </w:numPr>
+      </w:pPr>
+      <w:r>
+        <w:t>Storing the result of a previous result in a “table” (usually an array)</w:t>
+      </w:r>
+    </w:p>
+    <w:p>
+      <w:pPr>
+        <w:pStyle w:val="ListParagraph"/>
+        <w:numPr>
+          <w:ilvl w:val="3"/>
+          <w:numId w:val="1"/>
+        </w:numPr>
+      </w:pPr>
+      <w:r>
+        <w:t>Usually done through iteration</w:t>
+      </w:r>
+    </w:p>
+    <w:p>
+      <w:pPr>
+        <w:pStyle w:val="ListParagraph"/>
+        <w:numPr>
+          <w:ilvl w:val="3"/>
+          <w:numId w:val="1"/>
+        </w:numPr>
+      </w:pPr>
       <w:bookmarkStart w:id="0" w:name="_GoBack"/>
+      <w:r>
+        <w:rPr>
+          <w:b/>
+          <w:u w:val="single"/>
+        </w:rPr>
+        <w:t>Better space complexity</w:t>
+      </w:r>
+      <w:r>
+        <w:t xml:space="preserve"> </w:t>
+      </w:r>
       <w:bookmarkEnd w:id="0"/>
+      <w:r>
+        <w:t>can be achieved through tabulation</w:t>
+      </w:r>
     </w:p>
     <w:sectPr>
       <w:pgSz w:w="12240" w:h="15840"/>
@@ -3197,7 +4270,7 @@
         <w:rFonts w:ascii="Wingdings" w:hAnsi="Wingdings" w:hint="default"/>
       </w:rPr>
     </w:lvl>
-    <w:lvl w:ilvl="3" w:tplc="04090001" w:tentative="1">
+    <w:lvl w:ilvl="3" w:tplc="04090001">
       <w:start w:val="1"/>
       <w:numFmt w:val="bullet"/>
       <w:lvlText w:val=""/>

</xml_diff>